<commit_message>
Upload TP, ODD, fix RAD, versioning
- Aggiunta documento “Test Plan” e prima versione di “Object Design Document”
- Modifiche apportate al RAD:
    - Fix priorità requisiti funzionali admin
    - Fix sequence diagram:
        - Aggiunta fine vita delle boundary
        - Aggiunta “Aggiungi prodotto al carrello”
- Aggiunto versioning di ogni documento
</commit_message>
<xml_diff>
--- a/Deliverables/ProblemStatement_GameChanger.docx
+++ b/Deliverables/ProblemStatement_GameChanger.docx
@@ -292,7 +292,7 @@
         <mc:AlternateContent>
           <mc:Choice Requires="wps">
             <w:drawing>
-              <wp:anchor distT="0" distB="0" distL="114300" distR="114300" simplePos="0" relativeHeight="251661312" behindDoc="0" locked="0" layoutInCell="1" allowOverlap="1" wp14:anchorId="5BE9E635" wp14:editId="499B2D2F">
+              <wp:anchor distT="0" distB="0" distL="114300" distR="114300" simplePos="0" relativeHeight="251661312" behindDoc="0" locked="0" layoutInCell="1" allowOverlap="1" wp14:anchorId="5BE9E635" wp14:editId="5EBBBFFD">
                 <wp:simplePos x="0" y="0"/>
                 <wp:positionH relativeFrom="margin">
                   <wp:align>center</wp:align>
@@ -300,7 +300,7 @@
                 <wp:positionV relativeFrom="paragraph">
                   <wp:posOffset>204682</wp:posOffset>
                 </wp:positionV>
-                <wp:extent cx="1828800" cy="422694"/>
+                <wp:extent cx="1828800" cy="822960"/>
                 <wp:effectExtent l="0" t="0" r="0" b="0"/>
                 <wp:wrapNone/>
                 <wp:docPr id="3" name="Casella di testo 3"/>
@@ -312,7 +312,7 @@
                       <wps:spPr>
                         <a:xfrm>
                           <a:off x="0" y="0"/>
-                          <a:ext cx="1828800" cy="422694"/>
+                          <a:ext cx="1828800" cy="822960"/>
                         </a:xfrm>
                         <a:prstGeom prst="rect">
                           <a:avLst/>
@@ -347,24 +347,33 @@
                           </w:p>
                           <w:p>
                             <w:pPr>
+                              <w:spacing w:after="0"/>
                               <w:jc w:val="center"/>
                               <w:rPr>
-                                <w:noProof/>
-                                <w:color w:val="000000" w:themeColor="text1"/>
-                                <w:sz w:val="72"/>
-                                <w:szCs w:val="72"/>
-                                <w14:shadow w14:blurRad="38100" w14:dist="19050" w14:dir="2700000" w14:sx="100000" w14:sy="100000" w14:kx="0" w14:ky="0" w14:algn="tl">
-                                  <w14:schemeClr w14:val="dk1">
-                                    <w14:alpha w14:val="60000"/>
-                                  </w14:schemeClr>
-                                </w14:shadow>
-                                <w14:textOutline w14:w="0" w14:cap="flat" w14:cmpd="sng" w14:algn="ctr">
-                                  <w14:noFill/>
-                                  <w14:prstDash w14:val="solid"/>
-                                  <w14:round/>
-                                </w14:textOutline>
+                                <w:rFonts w:ascii="Univers" w:hAnsi="Univers"/>
+                                <w:color w:val="AEAAAA" w:themeColor="background2" w:themeShade="BF"/>
+                                <w:sz w:val="28"/>
+                                <w:szCs w:val="28"/>
                               </w:rPr>
                             </w:pPr>
+                            <w:r>
+                              <w:rPr>
+                                <w:rFonts w:ascii="Univers" w:hAnsi="Univers"/>
+                                <w:color w:val="AEAAAA" w:themeColor="background2" w:themeShade="BF"/>
+                                <w:sz w:val="28"/>
+                                <w:szCs w:val="28"/>
+                              </w:rPr>
+                              <w:t>VERSIONE 1.</w:t>
+                            </w:r>
+                            <w:r>
+                              <w:rPr>
+                                <w:rFonts w:ascii="Univers" w:hAnsi="Univers"/>
+                                <w:color w:val="AEAAAA" w:themeColor="background2" w:themeShade="BF"/>
+                                <w:sz w:val="28"/>
+                                <w:szCs w:val="28"/>
+                              </w:rPr>
+                              <w:t>2</w:t>
+                            </w:r>
                           </w:p>
                         </w:txbxContent>
                       </wps:txbx>
@@ -385,7 +394,11 @@
           </mc:Choice>
           <mc:Fallback>
             <w:pict>
-              <v:shape w14:anchorId="5BE9E635" id="Casella di testo 3" o:spid="_x0000_s1027" type="#_x0000_t202" style="position:absolute;margin-left:0;margin-top:16.1pt;width:2in;height:33.3pt;z-index:251661312;visibility:visible;mso-wrap-style:none;mso-height-percent:0;mso-wrap-distance-left:9pt;mso-wrap-distance-top:0;mso-wrap-distance-right:9pt;mso-wrap-distance-bottom:0;mso-position-horizontal:center;mso-position-horizontal-relative:margin;mso-position-vertical:absolute;mso-position-vertical-relative:text;mso-height-percent:0;mso-height-relative:margin;v-text-anchor:top" o:gfxdata="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" filled="f" stroked="f">
+              <v:shapetype w14:anchorId="5BE9E635" id="_x0000_t202" coordsize="21600,21600" o:spt="202" path="m,l,21600r21600,l21600,xe">
+                <v:stroke joinstyle="miter"/>
+                <v:path gradientshapeok="t" o:connecttype="rect"/>
+              </v:shapetype>
+              <v:shape id="Casella di testo 3" o:spid="_x0000_s1027" type="#_x0000_t202" style="position:absolute;margin-left:0;margin-top:16.1pt;width:2in;height:64.8pt;z-index:251661312;visibility:visible;mso-wrap-style:none;mso-height-percent:0;mso-wrap-distance-left:9pt;mso-wrap-distance-top:0;mso-wrap-distance-right:9pt;mso-wrap-distance-bottom:0;mso-position-horizontal:center;mso-position-horizontal-relative:margin;mso-position-vertical:absolute;mso-position-vertical-relative:text;mso-height-percent:0;mso-height-relative:margin;v-text-anchor:top" o:gfxdata="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" filled="f" stroked="f">
                 <v:textbox>
                   <w:txbxContent>
                     <w:p>
@@ -411,24 +424,33 @@
                     </w:p>
                     <w:p>
                       <w:pPr>
+                        <w:spacing w:after="0"/>
                         <w:jc w:val="center"/>
                         <w:rPr>
-                          <w:noProof/>
-                          <w:color w:val="000000" w:themeColor="text1"/>
-                          <w:sz w:val="72"/>
-                          <w:szCs w:val="72"/>
-                          <w14:shadow w14:blurRad="38100" w14:dist="19050" w14:dir="2700000" w14:sx="100000" w14:sy="100000" w14:kx="0" w14:ky="0" w14:algn="tl">
-                            <w14:schemeClr w14:val="dk1">
-                              <w14:alpha w14:val="60000"/>
-                            </w14:schemeClr>
-                          </w14:shadow>
-                          <w14:textOutline w14:w="0" w14:cap="flat" w14:cmpd="sng" w14:algn="ctr">
-                            <w14:noFill/>
-                            <w14:prstDash w14:val="solid"/>
-                            <w14:round/>
-                          </w14:textOutline>
+                          <w:rFonts w:ascii="Univers" w:hAnsi="Univers"/>
+                          <w:color w:val="AEAAAA" w:themeColor="background2" w:themeShade="BF"/>
+                          <w:sz w:val="28"/>
+                          <w:szCs w:val="28"/>
                         </w:rPr>
                       </w:pPr>
+                      <w:r>
+                        <w:rPr>
+                          <w:rFonts w:ascii="Univers" w:hAnsi="Univers"/>
+                          <w:color w:val="AEAAAA" w:themeColor="background2" w:themeShade="BF"/>
+                          <w:sz w:val="28"/>
+                          <w:szCs w:val="28"/>
+                        </w:rPr>
+                        <w:t>VERSIONE 1.</w:t>
+                      </w:r>
+                      <w:r>
+                        <w:rPr>
+                          <w:rFonts w:ascii="Univers" w:hAnsi="Univers"/>
+                          <w:color w:val="AEAAAA" w:themeColor="background2" w:themeShade="BF"/>
+                          <w:sz w:val="28"/>
+                          <w:szCs w:val="28"/>
+                        </w:rPr>
+                        <w:t>2</w:t>
+                      </w:r>
                     </w:p>
                   </w:txbxContent>
                 </v:textbox>
@@ -643,6 +665,13 @@
     </w:p>
     <w:sdt>
       <w:sdtPr>
+        <w:rPr>
+          <w:rFonts w:asciiTheme="minorHAnsi" w:eastAsiaTheme="minorHAnsi" w:hAnsiTheme="minorHAnsi" w:cstheme="minorBidi"/>
+          <w:color w:val="auto"/>
+          <w:sz w:val="22"/>
+          <w:szCs w:val="22"/>
+          <w:lang w:eastAsia="en-US"/>
+        </w:rPr>
         <w:id w:val="1716385484"/>
         <w:docPartObj>
           <w:docPartGallery w:val="Table of Contents"/>
@@ -651,13 +680,8 @@
       </w:sdtPr>
       <w:sdtEndPr>
         <w:rPr>
-          <w:rFonts w:asciiTheme="minorHAnsi" w:eastAsiaTheme="minorHAnsi" w:hAnsiTheme="minorHAnsi" w:cstheme="minorBidi"/>
-          <w:b/>
-          <w:bCs/>
-          <w:color w:val="auto"/>
-          <w:sz w:val="22"/>
-          <w:szCs w:val="22"/>
-          <w:lang w:eastAsia="en-US"/>
+          <w:b/>
+          <w:bCs/>
         </w:rPr>
       </w:sdtEndPr>
       <w:sdtContent>

</xml_diff>

<commit_message>
Aggiornamento deliverables e codice sorgente
-Aggiunta casi di test di unità e di integrazione in codice sorgente
- Requirements Analysis Document
    - Modifica estetica Activity Diagram
    - Modifica Use Cases
        - Operazioni ammnistratore: aggiungi e modifica prodotto
    - Modifica titolo di mockup operazioni amministratore
    - Eliminazione scenario “Modifica immagine profilo”
    - Aggiunta scenario “Aggiunta prodotto al catalogo”
- Object Design Document
    - Aggiornamento sommario
    - Aggiunta packages e class interfaces
- Test Plan
    - Aggiornamento materiali usati per il testing
    - Aggiornamento casi di test
- Problem Statement
    - Eliminazione scenario “Modifica immagine profilo”
    - Aggiunta scenario “Aggiunta prodotto al catalogo”
- Aggiunta Teamwork Report
- Aggiunta Test Execution Report
- Aggiunta Test Incident Report
- Aggiunta Test Summary Report
</commit_message>
<xml_diff>
--- a/Deliverables/ProblemStatement_GameChanger.docx
+++ b/Deliverables/ProblemStatement_GameChanger.docx
@@ -1,6 +1,6 @@
 
 <file path=word/document.xml><?xml version="1.0" encoding="utf-8"?>
-<w:document xmlns:wpc="http://schemas.microsoft.com/office/word/2010/wordprocessingCanvas" xmlns:cx="http://schemas.microsoft.com/office/drawing/2014/chartex" xmlns:cx1="http://schemas.microsoft.com/office/drawing/2015/9/8/chartex" xmlns:cx2="http://schemas.microsoft.com/office/drawing/2015/10/21/chartex" xmlns:cx3="http://schemas.microsoft.com/office/drawing/2016/5/9/chartex" xmlns:cx4="http://schemas.microsoft.com/office/drawing/2016/5/10/chartex" xmlns:cx5="http://schemas.microsoft.com/office/drawing/2016/5/11/chartex" xmlns:cx6="http://schemas.microsoft.com/office/drawing/2016/5/12/chartex" xmlns:cx7="http://schemas.microsoft.com/office/drawing/2016/5/13/chartex" xmlns:cx8="http://schemas.microsoft.com/office/drawing/2016/5/14/chartex" xmlns:mc="http://schemas.openxmlformats.org/markup-compatibility/2006" xmlns:aink="http://schemas.microsoft.com/office/drawing/2016/ink" xmlns:am3d="http://schemas.microsoft.com/office/drawing/2017/model3d" xmlns:o="urn:schemas-microsoft-com:office:office" xmlns:oel="http://schemas.microsoft.com/office/2019/extlst" xmlns:r="http://schemas.openxmlformats.org/officeDocument/2006/relationships" xmlns:m="http://schemas.openxmlformats.org/officeDocument/2006/math" xmlns:v="urn:schemas-microsoft-com:vml" xmlns:wp14="http://schemas.microsoft.com/office/word/2010/wordprocessingDrawing" xmlns:wp="http://schemas.openxmlformats.org/drawingml/2006/wordprocessingDrawing" xmlns:w10="urn:schemas-microsoft-com:office:word" xmlns:w="http://schemas.openxmlformats.org/wordprocessingml/2006/main" xmlns:w14="http://schemas.microsoft.com/office/word/2010/wordml" xmlns:w15="http://schemas.microsoft.com/office/word/2012/wordml" xmlns:w16cex="http://schemas.microsoft.com/office/word/2018/wordml/cex" xmlns:w16cid="http://schemas.microsoft.com/office/word/2016/wordml/cid" xmlns:w16="http://schemas.microsoft.com/office/word/2018/wordml" xmlns:w16du="http://schemas.microsoft.com/office/word/2023/wordml/word16du" xmlns:w16sdtdh="http://schemas.microsoft.com/office/word/2020/wordml/sdtdatahash" xmlns:w16se="http://schemas.microsoft.com/office/word/2015/wordml/symex" xmlns:wpg="http://schemas.microsoft.com/office/word/2010/wordprocessingGroup" xmlns:wpi="http://schemas.microsoft.com/office/word/2010/wordprocessingInk" xmlns:wne="http://schemas.microsoft.com/office/word/2006/wordml" xmlns:wps="http://schemas.microsoft.com/office/word/2010/wordprocessingShape" mc:Ignorable="w14 w15 w16se w16cid w16 w16cex w16sdtdh w16du wp14">
+<w:document xmlns:wpc="http://schemas.microsoft.com/office/word/2010/wordprocessingCanvas" xmlns:cx="http://schemas.microsoft.com/office/drawing/2014/chartex" xmlns:cx1="http://schemas.microsoft.com/office/drawing/2015/9/8/chartex" xmlns:cx2="http://schemas.microsoft.com/office/drawing/2015/10/21/chartex" xmlns:cx3="http://schemas.microsoft.com/office/drawing/2016/5/9/chartex" xmlns:cx4="http://schemas.microsoft.com/office/drawing/2016/5/10/chartex" xmlns:cx5="http://schemas.microsoft.com/office/drawing/2016/5/11/chartex" xmlns:cx6="http://schemas.microsoft.com/office/drawing/2016/5/12/chartex" xmlns:cx7="http://schemas.microsoft.com/office/drawing/2016/5/13/chartex" xmlns:cx8="http://schemas.microsoft.com/office/drawing/2016/5/14/chartex" xmlns:mc="http://schemas.openxmlformats.org/markup-compatibility/2006" xmlns:aink="http://schemas.microsoft.com/office/drawing/2016/ink" xmlns:am3d="http://schemas.microsoft.com/office/drawing/2017/model3d" xmlns:o="urn:schemas-microsoft-com:office:office" xmlns:oel="http://schemas.microsoft.com/office/2019/extlst" xmlns:r="http://schemas.openxmlformats.org/officeDocument/2006/relationships" xmlns:m="http://schemas.openxmlformats.org/officeDocument/2006/math" xmlns:v="urn:schemas-microsoft-com:vml" xmlns:wp14="http://schemas.microsoft.com/office/word/2010/wordprocessingDrawing" xmlns:wp="http://schemas.openxmlformats.org/drawingml/2006/wordprocessingDrawing" xmlns:w10="urn:schemas-microsoft-com:office:word" xmlns:w="http://schemas.openxmlformats.org/wordprocessingml/2006/main" xmlns:w14="http://schemas.microsoft.com/office/word/2010/wordml" xmlns:w15="http://schemas.microsoft.com/office/word/2012/wordml" xmlns:w16cex="http://schemas.microsoft.com/office/word/2018/wordml/cex" xmlns:w16cid="http://schemas.microsoft.com/office/word/2016/wordml/cid" xmlns:w16="http://schemas.microsoft.com/office/word/2018/wordml" xmlns:w16du="http://schemas.microsoft.com/office/word/2023/wordml/word16du" xmlns:w16sdtdh="http://schemas.microsoft.com/office/word/2020/wordml/sdtdatahash" xmlns:w16sdtfl="http://schemas.microsoft.com/office/word/2024/wordml/sdtformatlock" xmlns:w16se="http://schemas.microsoft.com/office/word/2015/wordml/symex" xmlns:wpg="http://schemas.microsoft.com/office/word/2010/wordprocessingGroup" xmlns:wpi="http://schemas.microsoft.com/office/word/2010/wordprocessingInk" xmlns:wne="http://schemas.microsoft.com/office/word/2006/wordml" xmlns:wps="http://schemas.microsoft.com/office/word/2010/wordprocessingShape" mc:Ignorable="w14 w15 w16se w16cid w16 w16cex w16sdtdh w16sdtfl w16du wp14">
   <w:body>
     <w:p>
       <w:r>
@@ -372,7 +372,7 @@
                                 <w:sz w:val="28"/>
                                 <w:szCs w:val="28"/>
                               </w:rPr>
-                              <w:t>2</w:t>
+                              <w:t>3</w:t>
                             </w:r>
                           </w:p>
                         </w:txbxContent>
@@ -449,7 +449,7 @@
                           <w:sz w:val="28"/>
                           <w:szCs w:val="28"/>
                         </w:rPr>
-                        <w:t>2</w:t>
+                        <w:t>3</w:t>
                       </w:r>
                     </w:p>
                   </w:txbxContent>
@@ -2831,19 +2831,606 @@
     </w:p>
     <w:p>
       <w:pPr>
-        <w:spacing w:before="100" w:beforeAutospacing="1" w:after="100" w:afterAutospacing="1" w:line="240" w:lineRule="auto"/>
-        <w:rPr>
-          <w:rFonts w:ascii="Calibri" w:hAnsi="Calibri" w:cs="Calibri"/>
-        </w:rPr>
-      </w:pPr>
-    </w:p>
-    <w:p>
-      <w:pPr>
-        <w:spacing w:before="100" w:beforeAutospacing="1" w:after="100" w:afterAutospacing="1" w:line="240" w:lineRule="auto"/>
-        <w:rPr>
-          <w:rFonts w:ascii="Calibri" w:hAnsi="Calibri" w:cs="Calibri"/>
-        </w:rPr>
-      </w:pPr>
+        <w:numPr>
+          <w:ilvl w:val="0"/>
+          <w:numId w:val="7"/>
+        </w:numPr>
+        <w:spacing w:before="100" w:beforeAutospacing="1" w:after="100" w:afterAutospacing="1" w:line="240" w:lineRule="auto"/>
+        <w:rPr>
+          <w:rFonts w:ascii="Calibri" w:hAnsi="Calibri" w:cs="Calibri"/>
+          <w:color w:val="4472C4" w:themeColor="accent1"/>
+          <w:sz w:val="28"/>
+          <w:szCs w:val="28"/>
+        </w:rPr>
+      </w:pPr>
+      <w:r>
+        <w:rPr>
+          <w:rFonts w:ascii="Calibri" w:hAnsi="Calibri" w:cs="Calibri"/>
+          <w:color w:val="4472C4" w:themeColor="accent1"/>
+          <w:sz w:val="28"/>
+          <w:szCs w:val="28"/>
+        </w:rPr>
+        <w:t>2.</w:t>
+      </w:r>
+      <w:r>
+        <w:rPr>
+          <w:rFonts w:ascii="Calibri" w:hAnsi="Calibri" w:cs="Calibri"/>
+          <w:color w:val="4472C4" w:themeColor="accent1"/>
+          <w:sz w:val="28"/>
+          <w:szCs w:val="28"/>
+        </w:rPr>
+        <w:t>3</w:t>
+      </w:r>
+      <w:r>
+        <w:rPr>
+          <w:rFonts w:ascii="Calibri" w:hAnsi="Calibri" w:cs="Calibri"/>
+          <w:color w:val="4472C4" w:themeColor="accent1"/>
+          <w:sz w:val="28"/>
+          <w:szCs w:val="28"/>
+        </w:rPr>
+        <w:t xml:space="preserve"> - </w:t>
+      </w:r>
+      <w:r>
+        <w:rPr>
+          <w:rFonts w:ascii="Calibri" w:hAnsi="Calibri" w:cs="Calibri"/>
+          <w:color w:val="4472C4" w:themeColor="accent1"/>
+          <w:sz w:val="28"/>
+          <w:szCs w:val="28"/>
+        </w:rPr>
+        <w:t>Amministratore</w:t>
+      </w:r>
+      <w:r>
+        <w:rPr>
+          <w:rFonts w:ascii="Calibri" w:hAnsi="Calibri" w:cs="Calibri"/>
+          <w:color w:val="4472C4" w:themeColor="accent1"/>
+          <w:sz w:val="28"/>
+          <w:szCs w:val="28"/>
+        </w:rPr>
+        <w:t xml:space="preserve"> </w:t>
+      </w:r>
+    </w:p>
+    <w:p>
+      <w:pPr>
+        <w:spacing w:before="100" w:beforeAutospacing="1" w:after="100" w:afterAutospacing="1" w:line="240" w:lineRule="auto"/>
+        <w:ind w:left="720"/>
+        <w:rPr>
+          <w:rFonts w:ascii="Calibri" w:hAnsi="Calibri" w:cs="Calibri"/>
+        </w:rPr>
+      </w:pPr>
+      <w:r>
+        <w:rPr>
+          <w:rFonts w:ascii="Calibri" w:hAnsi="Calibri" w:cs="Calibri"/>
+        </w:rPr>
+        <w:t xml:space="preserve">Il sistema deve consentire </w:t>
+      </w:r>
+      <w:r>
+        <w:rPr>
+          <w:rFonts w:ascii="Calibri" w:hAnsi="Calibri" w:cs="Calibri"/>
+        </w:rPr>
+        <w:t>all’amministratore</w:t>
+      </w:r>
+      <w:r>
+        <w:rPr>
+          <w:rFonts w:ascii="Calibri" w:hAnsi="Calibri" w:cs="Calibri"/>
+        </w:rPr>
+        <w:t xml:space="preserve"> di: </w:t>
+      </w:r>
+    </w:p>
+    <w:p>
+      <w:pPr>
+        <w:numPr>
+          <w:ilvl w:val="1"/>
+          <w:numId w:val="7"/>
+        </w:numPr>
+        <w:spacing w:before="100" w:beforeAutospacing="1" w:after="100" w:afterAutospacing="1" w:line="240" w:lineRule="auto"/>
+        <w:ind w:left="1800"/>
+        <w:rPr>
+          <w:rFonts w:ascii="Calibri" w:hAnsi="Calibri" w:cs="Calibri"/>
+          <w:b/>
+          <w:bCs/>
+        </w:rPr>
+      </w:pPr>
+      <w:r>
+        <w:rPr>
+          <w:rFonts w:ascii="Calibri" w:hAnsi="Calibri" w:cs="Calibri"/>
+          <w:b/>
+          <w:bCs/>
+          <w:color w:val="4472C4" w:themeColor="accent1"/>
+          <w:sz w:val="24"/>
+          <w:szCs w:val="24"/>
+        </w:rPr>
+        <w:t>FR-</w:t>
+      </w:r>
+      <w:r>
+        <w:rPr>
+          <w:rFonts w:ascii="Calibri" w:hAnsi="Calibri" w:cs="Calibri"/>
+          <w:b/>
+          <w:bCs/>
+          <w:color w:val="4472C4" w:themeColor="accent1"/>
+          <w:sz w:val="24"/>
+          <w:szCs w:val="24"/>
+        </w:rPr>
+        <w:t>16</w:t>
+      </w:r>
+      <w:r>
+        <w:rPr>
+          <w:rFonts w:ascii="Calibri" w:hAnsi="Calibri" w:cs="Calibri"/>
+          <w:b/>
+          <w:bCs/>
+          <w:color w:val="4472C4" w:themeColor="accent1"/>
+        </w:rPr>
+        <w:tab/>
+      </w:r>
+      <w:r>
+        <w:rPr>
+          <w:rFonts w:ascii="Calibri" w:hAnsi="Calibri" w:cs="Calibri"/>
+        </w:rPr>
+        <w:t>Aggiungere articoli al catalogo</w:t>
+      </w:r>
+      <w:r>
+        <w:rPr>
+          <w:rFonts w:ascii="Calibri" w:hAnsi="Calibri" w:cs="Calibri"/>
+        </w:rPr>
+        <w:br/>
+      </w:r>
+      <w:r>
+        <w:rPr>
+          <w:rFonts w:ascii="Calibri" w:hAnsi="Calibri" w:cs="Calibri"/>
+          <w:color w:val="404040" w:themeColor="text1" w:themeTint="BF"/>
+        </w:rPr>
+        <w:t xml:space="preserve">                     </w:t>
+      </w:r>
+      <w:r>
+        <w:rPr>
+          <w:rFonts w:ascii="Calibri" w:hAnsi="Calibri" w:cs="Calibri"/>
+          <w:color w:val="7F7F7F" w:themeColor="text1" w:themeTint="80"/>
+        </w:rPr>
+        <w:t>Priorità: alta</w:t>
+      </w:r>
+    </w:p>
+    <w:p>
+      <w:pPr>
+        <w:numPr>
+          <w:ilvl w:val="1"/>
+          <w:numId w:val="7"/>
+        </w:numPr>
+        <w:spacing w:before="100" w:beforeAutospacing="1" w:after="100" w:afterAutospacing="1" w:line="240" w:lineRule="auto"/>
+        <w:ind w:left="1800"/>
+        <w:rPr>
+          <w:rFonts w:ascii="Calibri" w:hAnsi="Calibri" w:cs="Calibri"/>
+        </w:rPr>
+      </w:pPr>
+      <w:r>
+        <w:rPr>
+          <w:rFonts w:ascii="Calibri" w:hAnsi="Calibri" w:cs="Calibri"/>
+          <w:b/>
+          <w:bCs/>
+          <w:color w:val="4472C4" w:themeColor="accent1"/>
+          <w:sz w:val="24"/>
+          <w:szCs w:val="24"/>
+        </w:rPr>
+        <w:t>FR-</w:t>
+      </w:r>
+      <w:r>
+        <w:rPr>
+          <w:rFonts w:ascii="Calibri" w:hAnsi="Calibri" w:cs="Calibri"/>
+          <w:b/>
+          <w:bCs/>
+          <w:color w:val="4472C4" w:themeColor="accent1"/>
+          <w:sz w:val="24"/>
+          <w:szCs w:val="24"/>
+        </w:rPr>
+        <w:t>17</w:t>
+      </w:r>
+      <w:r>
+        <w:rPr>
+          <w:rFonts w:ascii="Calibri" w:hAnsi="Calibri" w:cs="Calibri"/>
+          <w:b/>
+          <w:bCs/>
+          <w:color w:val="4472C4" w:themeColor="accent1"/>
+        </w:rPr>
+        <w:tab/>
+      </w:r>
+      <w:r>
+        <w:rPr>
+          <w:rFonts w:ascii="Calibri" w:hAnsi="Calibri" w:cs="Calibri"/>
+        </w:rPr>
+        <w:t>Modificare articoli nel catalogo</w:t>
+      </w:r>
+      <w:r>
+        <w:rPr>
+          <w:rFonts w:ascii="Calibri" w:hAnsi="Calibri" w:cs="Calibri"/>
+        </w:rPr>
+        <w:br/>
+      </w:r>
+      <w:r>
+        <w:rPr>
+          <w:rFonts w:ascii="Calibri" w:hAnsi="Calibri" w:cs="Calibri"/>
+          <w:color w:val="404040" w:themeColor="text1" w:themeTint="BF"/>
+        </w:rPr>
+        <w:t xml:space="preserve">                     </w:t>
+      </w:r>
+      <w:r>
+        <w:rPr>
+          <w:rFonts w:ascii="Calibri" w:hAnsi="Calibri" w:cs="Calibri"/>
+          <w:color w:val="7F7F7F" w:themeColor="text1" w:themeTint="80"/>
+        </w:rPr>
+        <w:t xml:space="preserve">Priorità: </w:t>
+      </w:r>
+      <w:r>
+        <w:rPr>
+          <w:rFonts w:ascii="Calibri" w:hAnsi="Calibri" w:cs="Calibri"/>
+          <w:color w:val="7F7F7F" w:themeColor="text1" w:themeTint="80"/>
+        </w:rPr>
+        <w:t>alta</w:t>
+      </w:r>
+    </w:p>
+    <w:p>
+      <w:pPr>
+        <w:numPr>
+          <w:ilvl w:val="1"/>
+          <w:numId w:val="7"/>
+        </w:numPr>
+        <w:spacing w:before="100" w:beforeAutospacing="1" w:after="100" w:afterAutospacing="1" w:line="240" w:lineRule="auto"/>
+        <w:ind w:left="1800"/>
+        <w:rPr>
+          <w:rFonts w:ascii="Calibri" w:hAnsi="Calibri" w:cs="Calibri"/>
+        </w:rPr>
+      </w:pPr>
+      <w:r>
+        <w:rPr>
+          <w:rFonts w:ascii="Calibri" w:hAnsi="Calibri" w:cs="Calibri"/>
+          <w:b/>
+          <w:bCs/>
+          <w:color w:val="4472C4" w:themeColor="accent1"/>
+          <w:sz w:val="24"/>
+          <w:szCs w:val="24"/>
+        </w:rPr>
+        <w:t>FR-</w:t>
+      </w:r>
+      <w:r>
+        <w:rPr>
+          <w:rFonts w:ascii="Calibri" w:hAnsi="Calibri" w:cs="Calibri"/>
+          <w:b/>
+          <w:bCs/>
+          <w:color w:val="4472C4" w:themeColor="accent1"/>
+          <w:sz w:val="24"/>
+          <w:szCs w:val="24"/>
+        </w:rPr>
+        <w:t>18</w:t>
+      </w:r>
+      <w:r>
+        <w:rPr>
+          <w:rFonts w:ascii="Calibri" w:hAnsi="Calibri" w:cs="Calibri"/>
+          <w:b/>
+          <w:bCs/>
+          <w:color w:val="4472C4" w:themeColor="accent1"/>
+        </w:rPr>
+        <w:tab/>
+      </w:r>
+      <w:r>
+        <w:rPr>
+          <w:rFonts w:ascii="Calibri" w:hAnsi="Calibri" w:cs="Calibri"/>
+        </w:rPr>
+        <w:t>Eliminare articoli dal catalogo</w:t>
+      </w:r>
+      <w:r>
+        <w:rPr>
+          <w:rFonts w:ascii="Calibri" w:hAnsi="Calibri" w:cs="Calibri"/>
+        </w:rPr>
+        <w:br/>
+      </w:r>
+      <w:r>
+        <w:rPr>
+          <w:rFonts w:ascii="Calibri" w:hAnsi="Calibri" w:cs="Calibri"/>
+          <w:color w:val="404040" w:themeColor="text1" w:themeTint="BF"/>
+        </w:rPr>
+        <w:t xml:space="preserve">                     </w:t>
+      </w:r>
+      <w:r>
+        <w:rPr>
+          <w:rFonts w:ascii="Calibri" w:hAnsi="Calibri" w:cs="Calibri"/>
+          <w:color w:val="7F7F7F" w:themeColor="text1" w:themeTint="80"/>
+        </w:rPr>
+        <w:t xml:space="preserve">Priorità: </w:t>
+      </w:r>
+      <w:r>
+        <w:rPr>
+          <w:rFonts w:ascii="Calibri" w:hAnsi="Calibri" w:cs="Calibri"/>
+          <w:color w:val="7F7F7F" w:themeColor="text1" w:themeTint="80"/>
+        </w:rPr>
+        <w:t>alta</w:t>
+      </w:r>
+    </w:p>
+    <w:p>
+      <w:pPr>
+        <w:numPr>
+          <w:ilvl w:val="1"/>
+          <w:numId w:val="7"/>
+        </w:numPr>
+        <w:spacing w:before="100" w:beforeAutospacing="1" w:after="100" w:afterAutospacing="1" w:line="240" w:lineRule="auto"/>
+        <w:ind w:left="1800"/>
+        <w:rPr>
+          <w:rFonts w:ascii="Calibri" w:hAnsi="Calibri" w:cs="Calibri"/>
+        </w:rPr>
+      </w:pPr>
+      <w:r>
+        <w:rPr>
+          <w:rFonts w:ascii="Calibri" w:hAnsi="Calibri" w:cs="Calibri"/>
+          <w:b/>
+          <w:bCs/>
+          <w:color w:val="4472C4" w:themeColor="accent1"/>
+          <w:sz w:val="24"/>
+          <w:szCs w:val="24"/>
+        </w:rPr>
+        <w:t>FR-</w:t>
+      </w:r>
+      <w:r>
+        <w:rPr>
+          <w:rFonts w:ascii="Calibri" w:hAnsi="Calibri" w:cs="Calibri"/>
+          <w:b/>
+          <w:bCs/>
+          <w:color w:val="4472C4" w:themeColor="accent1"/>
+          <w:sz w:val="24"/>
+          <w:szCs w:val="24"/>
+        </w:rPr>
+        <w:t>19</w:t>
+      </w:r>
+      <w:r>
+        <w:rPr>
+          <w:rFonts w:ascii="Calibri" w:hAnsi="Calibri" w:cs="Calibri"/>
+          <w:b/>
+          <w:bCs/>
+          <w:color w:val="4472C4" w:themeColor="accent1"/>
+        </w:rPr>
+        <w:tab/>
+      </w:r>
+      <w:r>
+        <w:rPr>
+          <w:rFonts w:ascii="Calibri" w:hAnsi="Calibri" w:cs="Calibri"/>
+        </w:rPr>
+        <w:t>Visualizzare tutto il catalogo</w:t>
+      </w:r>
+      <w:r>
+        <w:rPr>
+          <w:rFonts w:ascii="Calibri" w:hAnsi="Calibri" w:cs="Calibri"/>
+        </w:rPr>
+        <w:br/>
+      </w:r>
+      <w:r>
+        <w:rPr>
+          <w:rFonts w:ascii="Calibri" w:hAnsi="Calibri" w:cs="Calibri"/>
+          <w:color w:val="404040" w:themeColor="text1" w:themeTint="BF"/>
+        </w:rPr>
+        <w:t xml:space="preserve">                     </w:t>
+      </w:r>
+      <w:r>
+        <w:rPr>
+          <w:rFonts w:ascii="Calibri" w:hAnsi="Calibri" w:cs="Calibri"/>
+          <w:color w:val="7F7F7F" w:themeColor="text1" w:themeTint="80"/>
+        </w:rPr>
+        <w:t xml:space="preserve">Priorità: </w:t>
+      </w:r>
+      <w:r>
+        <w:rPr>
+          <w:rFonts w:ascii="Calibri" w:hAnsi="Calibri" w:cs="Calibri"/>
+          <w:color w:val="7F7F7F" w:themeColor="text1" w:themeTint="80"/>
+        </w:rPr>
+        <w:t>alta</w:t>
+      </w:r>
+    </w:p>
+    <w:p>
+      <w:pPr>
+        <w:numPr>
+          <w:ilvl w:val="1"/>
+          <w:numId w:val="7"/>
+        </w:numPr>
+        <w:spacing w:before="100" w:beforeAutospacing="1" w:after="100" w:afterAutospacing="1" w:line="240" w:lineRule="auto"/>
+        <w:ind w:left="1800"/>
+        <w:rPr>
+          <w:rFonts w:ascii="Calibri" w:hAnsi="Calibri" w:cs="Calibri"/>
+        </w:rPr>
+      </w:pPr>
+      <w:r>
+        <w:rPr>
+          <w:rFonts w:ascii="Calibri" w:hAnsi="Calibri" w:cs="Calibri"/>
+          <w:b/>
+          <w:bCs/>
+          <w:color w:val="4472C4" w:themeColor="accent1"/>
+          <w:sz w:val="24"/>
+          <w:szCs w:val="24"/>
+        </w:rPr>
+        <w:t>FR-</w:t>
+      </w:r>
+      <w:r>
+        <w:rPr>
+          <w:rFonts w:ascii="Calibri" w:hAnsi="Calibri" w:cs="Calibri"/>
+          <w:b/>
+          <w:bCs/>
+          <w:color w:val="4472C4" w:themeColor="accent1"/>
+          <w:sz w:val="24"/>
+          <w:szCs w:val="24"/>
+        </w:rPr>
+        <w:t>20</w:t>
+      </w:r>
+      <w:r>
+        <w:rPr>
+          <w:rFonts w:ascii="Calibri" w:hAnsi="Calibri" w:cs="Calibri"/>
+          <w:b/>
+          <w:bCs/>
+          <w:color w:val="4472C4" w:themeColor="accent1"/>
+        </w:rPr>
+        <w:tab/>
+      </w:r>
+      <w:r>
+        <w:rPr>
+          <w:rFonts w:ascii="Calibri" w:hAnsi="Calibri" w:cs="Calibri"/>
+        </w:rPr>
+        <w:t>Visualizzare lo storico degli ordini</w:t>
+      </w:r>
+      <w:r>
+        <w:rPr>
+          <w:rFonts w:ascii="Calibri" w:hAnsi="Calibri" w:cs="Calibri"/>
+        </w:rPr>
+        <w:br/>
+      </w:r>
+      <w:r>
+        <w:rPr>
+          <w:rFonts w:ascii="Calibri" w:hAnsi="Calibri" w:cs="Calibri"/>
+          <w:color w:val="404040" w:themeColor="text1" w:themeTint="BF"/>
+        </w:rPr>
+        <w:t xml:space="preserve">                     </w:t>
+      </w:r>
+      <w:r>
+        <w:rPr>
+          <w:rFonts w:ascii="Calibri" w:hAnsi="Calibri" w:cs="Calibri"/>
+          <w:color w:val="7F7F7F" w:themeColor="text1" w:themeTint="80"/>
+        </w:rPr>
+        <w:t xml:space="preserve">Priorità: </w:t>
+      </w:r>
+      <w:r>
+        <w:rPr>
+          <w:rFonts w:ascii="Calibri" w:hAnsi="Calibri" w:cs="Calibri"/>
+          <w:color w:val="7F7F7F" w:themeColor="text1" w:themeTint="80"/>
+        </w:rPr>
+        <w:t>media</w:t>
+      </w:r>
+    </w:p>
+    <w:p>
+      <w:pPr>
+        <w:numPr>
+          <w:ilvl w:val="1"/>
+          <w:numId w:val="7"/>
+        </w:numPr>
+        <w:spacing w:before="100" w:beforeAutospacing="1" w:after="100" w:afterAutospacing="1" w:line="240" w:lineRule="auto"/>
+        <w:ind w:left="1800"/>
+        <w:rPr>
+          <w:rFonts w:ascii="Calibri" w:hAnsi="Calibri" w:cs="Calibri"/>
+        </w:rPr>
+      </w:pPr>
+      <w:r>
+        <w:rPr>
+          <w:rFonts w:ascii="Calibri" w:hAnsi="Calibri" w:cs="Calibri"/>
+          <w:b/>
+          <w:bCs/>
+          <w:color w:val="4472C4" w:themeColor="accent1"/>
+          <w:sz w:val="24"/>
+          <w:szCs w:val="24"/>
+        </w:rPr>
+        <w:t>FR-</w:t>
+      </w:r>
+      <w:r>
+        <w:rPr>
+          <w:rFonts w:ascii="Calibri" w:hAnsi="Calibri" w:cs="Calibri"/>
+          <w:b/>
+          <w:bCs/>
+          <w:color w:val="4472C4" w:themeColor="accent1"/>
+          <w:sz w:val="24"/>
+          <w:szCs w:val="24"/>
+        </w:rPr>
+        <w:t>21</w:t>
+      </w:r>
+      <w:r>
+        <w:rPr>
+          <w:rFonts w:ascii="Calibri" w:hAnsi="Calibri" w:cs="Calibri"/>
+          <w:b/>
+          <w:bCs/>
+          <w:color w:val="4472C4" w:themeColor="accent1"/>
+        </w:rPr>
+        <w:tab/>
+      </w:r>
+      <w:r>
+        <w:rPr>
+          <w:rFonts w:ascii="Calibri" w:hAnsi="Calibri" w:cs="Calibri"/>
+        </w:rPr>
+        <w:t>Visualizzare lo storico degli ordini per data</w:t>
+      </w:r>
+      <w:r>
+        <w:rPr>
+          <w:rFonts w:ascii="Calibri" w:hAnsi="Calibri" w:cs="Calibri"/>
+        </w:rPr>
+        <w:br/>
+      </w:r>
+      <w:r>
+        <w:rPr>
+          <w:rFonts w:ascii="Calibri" w:hAnsi="Calibri" w:cs="Calibri"/>
+          <w:color w:val="404040" w:themeColor="text1" w:themeTint="BF"/>
+        </w:rPr>
+        <w:t xml:space="preserve">                     </w:t>
+      </w:r>
+      <w:r>
+        <w:rPr>
+          <w:rFonts w:ascii="Calibri" w:hAnsi="Calibri" w:cs="Calibri"/>
+          <w:color w:val="7F7F7F" w:themeColor="text1" w:themeTint="80"/>
+        </w:rPr>
+        <w:t xml:space="preserve">Priorità: </w:t>
+      </w:r>
+      <w:r>
+        <w:rPr>
+          <w:rFonts w:ascii="Calibri" w:hAnsi="Calibri" w:cs="Calibri"/>
+          <w:color w:val="7F7F7F" w:themeColor="text1" w:themeTint="80"/>
+        </w:rPr>
+        <w:t>media</w:t>
+      </w:r>
+    </w:p>
+    <w:p>
+      <w:pPr>
+        <w:numPr>
+          <w:ilvl w:val="1"/>
+          <w:numId w:val="7"/>
+        </w:numPr>
+        <w:spacing w:before="100" w:beforeAutospacing="1" w:after="100" w:afterAutospacing="1" w:line="240" w:lineRule="auto"/>
+        <w:ind w:left="1800"/>
+        <w:rPr>
+          <w:rFonts w:ascii="Calibri" w:hAnsi="Calibri" w:cs="Calibri"/>
+        </w:rPr>
+      </w:pPr>
+      <w:r>
+        <w:rPr>
+          <w:rFonts w:ascii="Calibri" w:hAnsi="Calibri" w:cs="Calibri"/>
+          <w:b/>
+          <w:bCs/>
+          <w:color w:val="4472C4" w:themeColor="accent1"/>
+          <w:sz w:val="24"/>
+          <w:szCs w:val="24"/>
+        </w:rPr>
+        <w:t>FR-22</w:t>
+      </w:r>
+      <w:r>
+        <w:rPr>
+          <w:rFonts w:ascii="Calibri" w:hAnsi="Calibri" w:cs="Calibri"/>
+          <w:b/>
+          <w:bCs/>
+          <w:color w:val="4472C4" w:themeColor="accent1"/>
+        </w:rPr>
+        <w:tab/>
+      </w:r>
+      <w:r>
+        <w:rPr>
+          <w:rFonts w:ascii="Calibri" w:hAnsi="Calibri" w:cs="Calibri"/>
+        </w:rPr>
+        <w:t>Visualizzare lo storico degli ordini per utente</w:t>
+      </w:r>
+      <w:r>
+        <w:rPr>
+          <w:rFonts w:ascii="Calibri" w:hAnsi="Calibri" w:cs="Calibri"/>
+        </w:rPr>
+        <w:br/>
+      </w:r>
+      <w:r>
+        <w:rPr>
+          <w:rFonts w:ascii="Calibri" w:hAnsi="Calibri" w:cs="Calibri"/>
+          <w:color w:val="404040" w:themeColor="text1" w:themeTint="BF"/>
+        </w:rPr>
+        <w:t xml:space="preserve">                     </w:t>
+      </w:r>
+      <w:r>
+        <w:rPr>
+          <w:rFonts w:ascii="Calibri" w:hAnsi="Calibri" w:cs="Calibri"/>
+          <w:color w:val="7F7F7F" w:themeColor="text1" w:themeTint="80"/>
+        </w:rPr>
+        <w:t>Priorità: media</w:t>
+      </w:r>
     </w:p>
     <w:p>
       <w:pPr>
@@ -2851,6 +3438,7 @@
       </w:pPr>
       <w:bookmarkStart w:id="3" w:name="_Toc179792568"/>
       <w:r>
+        <w:lastRenderedPageBreak/>
         <w:t>3. Non-Functional Requirements</w:t>
       </w:r>
       <w:bookmarkEnd w:id="3"/>
@@ -3178,7 +3766,6 @@
           <w:sz w:val="24"/>
           <w:szCs w:val="24"/>
         </w:rPr>
-        <w:lastRenderedPageBreak/>
         <w:t>N</w:t>
       </w:r>
       <w:r>
@@ -3824,6 +4411,7 @@
         <w:spacing w:before="100" w:beforeAutospacing="1" w:after="100" w:afterAutospacing="1" w:line="240" w:lineRule="auto"/>
       </w:pPr>
       <w:r>
+        <w:lastRenderedPageBreak/>
         <w:t>Il login va a buon fine, quindi Gianluca viene reindirizzato alla homepage, dove visiterà il sito web in cerca di articoli a cui è interessato.</w:t>
       </w:r>
     </w:p>
@@ -3924,7 +4512,6 @@
         <w:spacing w:before="100" w:beforeAutospacing="1" w:after="100" w:afterAutospacing="1" w:line="240" w:lineRule="auto"/>
       </w:pPr>
       <w:r>
-        <w:lastRenderedPageBreak/>
         <w:t>Nella pagina dei risultati, viene presentata una vasta scelta di videogiochi. Gianluca scorre tra le ultime uscite e i titoli più popolari fino a trovare il videogioco che stava cercando.</w:t>
       </w:r>
     </w:p>
@@ -4133,6 +4720,7 @@
         <w:spacing w:before="100" w:beforeAutospacing="1" w:after="100" w:afterAutospacing="1" w:line="240" w:lineRule="auto"/>
       </w:pPr>
       <w:r>
+        <w:lastRenderedPageBreak/>
         <w:t>Dopo aver confermato che tutte le informazioni sono corrette, clicca sul pulsante “Acquista” per completare l'ordine.</w:t>
       </w:r>
     </w:p>
@@ -4239,7 +4827,6 @@
         <w:spacing w:before="100" w:beforeAutospacing="1" w:after="100" w:afterAutospacing="1" w:line="240" w:lineRule="auto"/>
       </w:pPr>
       <w:r>
-        <w:lastRenderedPageBreak/>
         <w:t>ID ordine</w:t>
       </w:r>
     </w:p>
@@ -4328,13 +4915,30 @@
           <w:szCs w:val="28"/>
         </w:rPr>
       </w:pPr>
+      <w:bookmarkStart w:id="5" w:name="_Toc179792570"/>
       <w:r>
         <w:rPr>
           <w:color w:val="4472C4" w:themeColor="accent1"/>
           <w:sz w:val="28"/>
           <w:szCs w:val="28"/>
         </w:rPr>
-        <w:t xml:space="preserve">4.5 - Modifica immagine del profilo </w:t>
+        <w:t xml:space="preserve">4.5 - </w:t>
+      </w:r>
+      <w:r>
+        <w:rPr>
+          <w:color w:val="4472C4" w:themeColor="accent1"/>
+          <w:sz w:val="28"/>
+          <w:szCs w:val="28"/>
+        </w:rPr>
+        <w:t>Aggiunta prodotto al catalogo</w:t>
+      </w:r>
+      <w:r>
+        <w:rPr>
+          <w:color w:val="4472C4" w:themeColor="accent1"/>
+          <w:sz w:val="28"/>
+          <w:szCs w:val="28"/>
+        </w:rPr>
+        <w:t xml:space="preserve"> </w:t>
       </w:r>
     </w:p>
     <w:p>
@@ -4346,7 +4950,7 @@
         <w:spacing w:before="100" w:beforeAutospacing="1" w:after="100" w:afterAutospacing="1" w:line="240" w:lineRule="auto"/>
       </w:pPr>
       <w:r>
-        <w:t>Gianluca si trova sulla homepage di GameChanger, ha già effettuato il login e decide di aggiornare la sua immagine del profilo.</w:t>
+        <w:t xml:space="preserve">Lorenzo è un amministratore di GameChanger e ha effettuato il login al portale. </w:t>
       </w:r>
     </w:p>
     <w:p>
@@ -4358,7 +4962,7 @@
         <w:spacing w:before="100" w:beforeAutospacing="1" w:after="100" w:afterAutospacing="1" w:line="240" w:lineRule="auto"/>
       </w:pPr>
       <w:r>
-        <w:t>Dalla homepage, clicca sull'icona del profilo in alto a destra della navbar.</w:t>
+        <w:t>Dalla sua dashboard personale, visualizza leoperazioni disponibili, dove sceglie di cliccare sul pulsante “Aggiungi nuovo prodotto”.</w:t>
       </w:r>
     </w:p>
     <w:p>
@@ -4370,7 +4974,139 @@
         <w:spacing w:before="100" w:beforeAutospacing="1" w:after="100" w:afterAutospacing="1" w:line="240" w:lineRule="auto"/>
       </w:pPr>
       <w:r>
-        <w:t>Viene reindirizzato alla sua pagina del profilo, dove sono visualizzate le informazioni di base, informazioni di contatto e un elenco dei dati che può modificare, come l'immagine del profilo, la password, l'indirizzo di spedizione e altri dati personali.</w:t>
+        <w:t>Nella nuova pagina che si apre, Lorenzo visualizza un form strutturato in più campi. Inizia a compilare i campi inserendo i seguenti dati:</w:t>
+      </w:r>
+    </w:p>
+    <w:p>
+      <w:pPr>
+        <w:numPr>
+          <w:ilvl w:val="2"/>
+          <w:numId w:val="9"/>
+        </w:numPr>
+        <w:spacing w:before="100" w:beforeAutospacing="1" w:after="100" w:afterAutospacing="1" w:line="240" w:lineRule="auto"/>
+      </w:pPr>
+      <w:r>
+        <w:t>Nome prodotto</w:t>
+      </w:r>
+      <w:r>
+        <w:rPr>
+          <w:b/>
+          <w:bCs/>
+        </w:rPr>
+        <w:t>:</w:t>
+      </w:r>
+      <w:r>
+        <w:t xml:space="preserve"> "Controller Wireless Pro"</w:t>
+      </w:r>
+    </w:p>
+    <w:p>
+      <w:pPr>
+        <w:numPr>
+          <w:ilvl w:val="2"/>
+          <w:numId w:val="9"/>
+        </w:numPr>
+        <w:spacing w:before="100" w:beforeAutospacing="1" w:after="100" w:afterAutospacing="1" w:line="240" w:lineRule="auto"/>
+      </w:pPr>
+      <w:r>
+        <w:t>Prezzo</w:t>
+      </w:r>
+      <w:r>
+        <w:rPr>
+          <w:b/>
+          <w:bCs/>
+        </w:rPr>
+        <w:t>:</w:t>
+      </w:r>
+      <w:r>
+        <w:t xml:space="preserve"> 59,99 €</w:t>
+      </w:r>
+    </w:p>
+    <w:p>
+      <w:pPr>
+        <w:numPr>
+          <w:ilvl w:val="2"/>
+          <w:numId w:val="9"/>
+        </w:numPr>
+        <w:spacing w:before="100" w:beforeAutospacing="1" w:after="100" w:afterAutospacing="1" w:line="240" w:lineRule="auto"/>
+      </w:pPr>
+      <w:r>
+        <w:t>Marca</w:t>
+      </w:r>
+      <w:r>
+        <w:rPr>
+          <w:b/>
+          <w:bCs/>
+        </w:rPr>
+        <w:t>:</w:t>
+      </w:r>
+      <w:r>
+        <w:t xml:space="preserve"> GameTech</w:t>
+      </w:r>
+    </w:p>
+    <w:p>
+      <w:pPr>
+        <w:numPr>
+          <w:ilvl w:val="2"/>
+          <w:numId w:val="9"/>
+        </w:numPr>
+        <w:spacing w:before="100" w:beforeAutospacing="1" w:after="100" w:afterAutospacing="1" w:line="240" w:lineRule="auto"/>
+      </w:pPr>
+      <w:r>
+        <w:t>Data di uscita</w:t>
+      </w:r>
+      <w:r>
+        <w:rPr>
+          <w:b/>
+          <w:bCs/>
+        </w:rPr>
+        <w:t>:</w:t>
+      </w:r>
+      <w:r>
+        <w:t xml:space="preserve"> 10/01/2025</w:t>
+      </w:r>
+    </w:p>
+    <w:p>
+      <w:pPr>
+        <w:numPr>
+          <w:ilvl w:val="2"/>
+          <w:numId w:val="9"/>
+        </w:numPr>
+        <w:spacing w:before="100" w:beforeAutospacing="1" w:after="100" w:afterAutospacing="1" w:line="240" w:lineRule="auto"/>
+      </w:pPr>
+      <w:r>
+        <w:t>Descrizione</w:t>
+      </w:r>
+      <w:r>
+        <w:rPr>
+          <w:b/>
+          <w:bCs/>
+        </w:rPr>
+        <w:t>:</w:t>
+      </w:r>
+      <w:r>
+        <w:t xml:space="preserve"> "Controller wireless ergonomico compatibile con PC e console di ultima generazione. Include una batteria ricaricabile ad alta capacità."</w:t>
+      </w:r>
+    </w:p>
+    <w:p>
+      <w:pPr>
+        <w:numPr>
+          <w:ilvl w:val="2"/>
+          <w:numId w:val="9"/>
+        </w:numPr>
+        <w:spacing w:before="100" w:beforeAutospacing="1" w:after="100" w:afterAutospacing="1" w:line="240" w:lineRule="auto"/>
+      </w:pPr>
+      <w:r>
+        <w:t>Categoria</w:t>
+      </w:r>
+      <w:r>
+        <w:rPr>
+          <w:b/>
+          <w:bCs/>
+        </w:rPr>
+        <w:t>:</w:t>
+      </w:r>
+      <w:r>
+        <w:t xml:space="preserve"> “Accessori”</w:t>
       </w:r>
     </w:p>
     <w:p>
@@ -4382,7 +5118,7 @@
         <w:spacing w:before="100" w:beforeAutospacing="1" w:after="100" w:afterAutospacing="1" w:line="240" w:lineRule="auto"/>
       </w:pPr>
       <w:r>
-        <w:t>Gianluca decide di cambiare l’immagine del profilo e clicca sulla voce "Immagine Profilo".</w:t>
+        <w:t>Successivamente, Lorenzo carica tre immagini del prodotto: una vista frontale, una laterale e una del retro della confezione. Controlla che tutte le informazioni inserite siano corrette e clicca sul pulsante “Avanti” in fondo al form.</w:t>
       </w:r>
     </w:p>
     <w:p>
@@ -4394,68 +5130,13 @@
         <w:spacing w:before="100" w:beforeAutospacing="1" w:after="100" w:afterAutospacing="1" w:line="240" w:lineRule="auto"/>
       </w:pPr>
       <w:r>
-        <w:t xml:space="preserve">Viene reindirizzato alla pagina di modifica dell'icona del profilo, dove gli viene presentata una selezione di </w:t>
-      </w:r>
-      <w:r>
-        <w:t>otto</w:t>
-      </w:r>
-      <w:r>
-        <w:t xml:space="preserve"> icone preimpostate, ciascuna rappresentante un personaggio videoludico.</w:t>
-      </w:r>
-    </w:p>
-    <w:p>
-      <w:pPr>
-        <w:numPr>
-          <w:ilvl w:val="1"/>
-          <w:numId w:val="9"/>
-        </w:numPr>
-        <w:spacing w:before="100" w:beforeAutospacing="1" w:after="100" w:afterAutospacing="1" w:line="240" w:lineRule="auto"/>
-      </w:pPr>
-      <w:r>
-        <w:t>Decide di scegliere l’immagine del suo personaggio preferito, Super Mario. Clicca sull'icona corrispondente per selezionarla.</w:t>
-      </w:r>
-    </w:p>
-    <w:p>
-      <w:pPr>
-        <w:numPr>
-          <w:ilvl w:val="1"/>
-          <w:numId w:val="9"/>
-        </w:numPr>
-        <w:spacing w:before="100" w:beforeAutospacing="1" w:after="100" w:afterAutospacing="1" w:line="240" w:lineRule="auto"/>
-      </w:pPr>
-      <w:r>
-        <w:t>Dopo aver selezionato l'icona di Super Mario, viene automaticamente reindirizzato alla sua pagina del profilo.</w:t>
-      </w:r>
-    </w:p>
-    <w:p>
-      <w:pPr>
-        <w:numPr>
-          <w:ilvl w:val="1"/>
-          <w:numId w:val="9"/>
-        </w:numPr>
-        <w:spacing w:before="100" w:beforeAutospacing="1" w:after="100" w:afterAutospacing="1" w:line="240" w:lineRule="auto"/>
-      </w:pPr>
-      <w:r>
-        <w:t>La sua immagine del profilo è stata aggiornata correttamente e Gianluca può ora vedere la nuova icona selezionata accanto alle sue informazioni di base.</w:t>
-      </w:r>
-    </w:p>
-    <w:p>
-      <w:pPr>
-        <w:numPr>
-          <w:ilvl w:val="1"/>
-          <w:numId w:val="9"/>
-        </w:numPr>
-        <w:spacing w:before="100" w:beforeAutospacing="1" w:after="100" w:afterAutospacing="1" w:line="240" w:lineRule="auto"/>
-      </w:pPr>
-      <w:r>
-        <w:t>Soddisfatto, decide di cliccare sul pulsante "Home" per tornare alla homepage e continuare a navigare sul sito.</w:t>
+        <w:t>Viene reindirizzato a una pagina di conferma con il messaggio “Prodotto aggiunto al catalogo con successo”. Da questa pagina, Lorenzo può scegliere di cliccare su “Aggiungi un altro prodotto” o tornare alla sua dashboard per continuare la gestione del catalogo.</w:t>
       </w:r>
     </w:p>
     <w:p>
       <w:pPr>
         <w:pStyle w:val="Titolo2"/>
       </w:pPr>
-      <w:bookmarkStart w:id="5" w:name="_Toc179792570"/>
       <w:r>
         <w:t>5. Target Environment</w:t>
       </w:r>
@@ -4490,6 +5171,7 @@
         <w:spacing w:before="100" w:beforeAutospacing="1" w:after="100" w:afterAutospacing="1" w:line="240" w:lineRule="auto"/>
       </w:pPr>
       <w:r>
+        <w:lastRenderedPageBreak/>
         <w:t>JDK</w:t>
       </w:r>
     </w:p>
@@ -4628,7 +5310,6 @@
         <w:spacing w:before="100" w:beforeAutospacing="1" w:after="100" w:afterAutospacing="1" w:line="240" w:lineRule="auto"/>
       </w:pPr>
       <w:r>
-        <w:lastRenderedPageBreak/>
         <w:t>Start-up progetto: 07/10/2024</w:t>
       </w:r>
     </w:p>
@@ -4774,7 +5455,7 @@
 </file>
 
 <file path=word/numbering.xml><?xml version="1.0" encoding="utf-8"?>
-<w:numbering xmlns:wpc="http://schemas.microsoft.com/office/word/2010/wordprocessingCanvas" xmlns:cx="http://schemas.microsoft.com/office/drawing/2014/chartex" xmlns:cx1="http://schemas.microsoft.com/office/drawing/2015/9/8/chartex" xmlns:cx2="http://schemas.microsoft.com/office/drawing/2015/10/21/chartex" xmlns:cx3="http://schemas.microsoft.com/office/drawing/2016/5/9/chartex" xmlns:cx4="http://schemas.microsoft.com/office/drawing/2016/5/10/chartex" xmlns:cx5="http://schemas.microsoft.com/office/drawing/2016/5/11/chartex" xmlns:cx6="http://schemas.microsoft.com/office/drawing/2016/5/12/chartex" xmlns:cx7="http://schemas.microsoft.com/office/drawing/2016/5/13/chartex" xmlns:cx8="http://schemas.microsoft.com/office/drawing/2016/5/14/chartex" xmlns:mc="http://schemas.openxmlformats.org/markup-compatibility/2006" xmlns:aink="http://schemas.microsoft.com/office/drawing/2016/ink" xmlns:am3d="http://schemas.microsoft.com/office/drawing/2017/model3d" xmlns:o="urn:schemas-microsoft-com:office:office" xmlns:oel="http://schemas.microsoft.com/office/2019/extlst" xmlns:r="http://schemas.openxmlformats.org/officeDocument/2006/relationships" xmlns:m="http://schemas.openxmlformats.org/officeDocument/2006/math" xmlns:v="urn:schemas-microsoft-com:vml" xmlns:wp14="http://schemas.microsoft.com/office/word/2010/wordprocessingDrawing" xmlns:wp="http://schemas.openxmlformats.org/drawingml/2006/wordprocessingDrawing" xmlns:w10="urn:schemas-microsoft-com:office:word" xmlns:w="http://schemas.openxmlformats.org/wordprocessingml/2006/main" xmlns:w14="http://schemas.microsoft.com/office/word/2010/wordml" xmlns:w15="http://schemas.microsoft.com/office/word/2012/wordml" xmlns:w16cex="http://schemas.microsoft.com/office/word/2018/wordml/cex" xmlns:w16cid="http://schemas.microsoft.com/office/word/2016/wordml/cid" xmlns:w16="http://schemas.microsoft.com/office/word/2018/wordml" xmlns:w16du="http://schemas.microsoft.com/office/word/2023/wordml/word16du" xmlns:w16sdtdh="http://schemas.microsoft.com/office/word/2020/wordml/sdtdatahash" xmlns:w16se="http://schemas.microsoft.com/office/word/2015/wordml/symex" xmlns:wpg="http://schemas.microsoft.com/office/word/2010/wordprocessingGroup" xmlns:wpi="http://schemas.microsoft.com/office/word/2010/wordprocessingInk" xmlns:wne="http://schemas.microsoft.com/office/word/2006/wordml" xmlns:wps="http://schemas.microsoft.com/office/word/2010/wordprocessingShape" mc:Ignorable="w14 w15 w16se w16cid w16 w16cex w16sdtdh w16du wp14">
+<w:numbering xmlns:wpc="http://schemas.microsoft.com/office/word/2010/wordprocessingCanvas" xmlns:cx="http://schemas.microsoft.com/office/drawing/2014/chartex" xmlns:cx1="http://schemas.microsoft.com/office/drawing/2015/9/8/chartex" xmlns:cx2="http://schemas.microsoft.com/office/drawing/2015/10/21/chartex" xmlns:cx3="http://schemas.microsoft.com/office/drawing/2016/5/9/chartex" xmlns:cx4="http://schemas.microsoft.com/office/drawing/2016/5/10/chartex" xmlns:cx5="http://schemas.microsoft.com/office/drawing/2016/5/11/chartex" xmlns:cx6="http://schemas.microsoft.com/office/drawing/2016/5/12/chartex" xmlns:cx7="http://schemas.microsoft.com/office/drawing/2016/5/13/chartex" xmlns:cx8="http://schemas.microsoft.com/office/drawing/2016/5/14/chartex" xmlns:mc="http://schemas.openxmlformats.org/markup-compatibility/2006" xmlns:aink="http://schemas.microsoft.com/office/drawing/2016/ink" xmlns:am3d="http://schemas.microsoft.com/office/drawing/2017/model3d" xmlns:o="urn:schemas-microsoft-com:office:office" xmlns:oel="http://schemas.microsoft.com/office/2019/extlst" xmlns:r="http://schemas.openxmlformats.org/officeDocument/2006/relationships" xmlns:m="http://schemas.openxmlformats.org/officeDocument/2006/math" xmlns:v="urn:schemas-microsoft-com:vml" xmlns:wp14="http://schemas.microsoft.com/office/word/2010/wordprocessingDrawing" xmlns:wp="http://schemas.openxmlformats.org/drawingml/2006/wordprocessingDrawing" xmlns:w10="urn:schemas-microsoft-com:office:word" xmlns:w="http://schemas.openxmlformats.org/wordprocessingml/2006/main" xmlns:w14="http://schemas.microsoft.com/office/word/2010/wordml" xmlns:w15="http://schemas.microsoft.com/office/word/2012/wordml" xmlns:w16cex="http://schemas.microsoft.com/office/word/2018/wordml/cex" xmlns:w16cid="http://schemas.microsoft.com/office/word/2016/wordml/cid" xmlns:w16="http://schemas.microsoft.com/office/word/2018/wordml" xmlns:w16du="http://schemas.microsoft.com/office/word/2023/wordml/word16du" xmlns:w16sdtdh="http://schemas.microsoft.com/office/word/2020/wordml/sdtdatahash" xmlns:w16sdtfl="http://schemas.microsoft.com/office/word/2024/wordml/sdtformatlock" xmlns:w16se="http://schemas.microsoft.com/office/word/2015/wordml/symex" xmlns:wpg="http://schemas.microsoft.com/office/word/2010/wordprocessingGroup" xmlns:wpi="http://schemas.microsoft.com/office/word/2010/wordprocessingInk" xmlns:wne="http://schemas.microsoft.com/office/word/2006/wordml" xmlns:wps="http://schemas.microsoft.com/office/word/2010/wordprocessingShape" mc:Ignorable="w14 w15 w16se w16cid w16 w16cex w16sdtdh w16sdtfl w16du wp14">
   <w:abstractNum w:abstractNumId="0" w15:restartNumberingAfterBreak="0">
     <w:nsid w:val="059146D4"/>
     <w:multiLevelType w:val="multilevel"/>
@@ -6714,7 +7395,7 @@
 </file>
 
 <file path=word/styles.xml><?xml version="1.0" encoding="utf-8"?>
-<w:styles xmlns:mc="http://schemas.openxmlformats.org/markup-compatibility/2006" xmlns:r="http://schemas.openxmlformats.org/officeDocument/2006/relationships" xmlns:w="http://schemas.openxmlformats.org/wordprocessingml/2006/main" xmlns:w14="http://schemas.microsoft.com/office/word/2010/wordml" xmlns:w15="http://schemas.microsoft.com/office/word/2012/wordml" xmlns:w16cex="http://schemas.microsoft.com/office/word/2018/wordml/cex" xmlns:w16cid="http://schemas.microsoft.com/office/word/2016/wordml/cid" xmlns:w16="http://schemas.microsoft.com/office/word/2018/wordml" xmlns:w16du="http://schemas.microsoft.com/office/word/2023/wordml/word16du" xmlns:w16sdtdh="http://schemas.microsoft.com/office/word/2020/wordml/sdtdatahash" xmlns:w16se="http://schemas.microsoft.com/office/word/2015/wordml/symex" mc:Ignorable="w14 w15 w16se w16cid w16 w16cex w16sdtdh w16du">
+<w:styles xmlns:mc="http://schemas.openxmlformats.org/markup-compatibility/2006" xmlns:r="http://schemas.openxmlformats.org/officeDocument/2006/relationships" xmlns:w="http://schemas.openxmlformats.org/wordprocessingml/2006/main" xmlns:w14="http://schemas.microsoft.com/office/word/2010/wordml" xmlns:w15="http://schemas.microsoft.com/office/word/2012/wordml" xmlns:w16cex="http://schemas.microsoft.com/office/word/2018/wordml/cex" xmlns:w16cid="http://schemas.microsoft.com/office/word/2016/wordml/cid" xmlns:w16="http://schemas.microsoft.com/office/word/2018/wordml" xmlns:w16du="http://schemas.microsoft.com/office/word/2023/wordml/word16du" xmlns:w16sdtdh="http://schemas.microsoft.com/office/word/2020/wordml/sdtdatahash" xmlns:w16sdtfl="http://schemas.microsoft.com/office/word/2024/wordml/sdtformatlock" xmlns:w16se="http://schemas.microsoft.com/office/word/2015/wordml/symex" mc:Ignorable="w14 w15 w16se w16cid w16 w16cex w16sdtdh w16sdtfl w16du">
   <w:docDefaults>
     <w:rPrDefault>
       <w:rPr>

</xml_diff>